<commit_message>
correcao no tipo do valor do financiamento
</commit_message>
<xml_diff>
--- a/docs/documento-layout.docx
+++ b/docs/documento-layout.docx
@@ -80,6 +80,15 @@
           <w:szCs w:val="20"/>
         </w:rPr>
         <w:t xml:space="preserve">Tamanho dos dados úteis: </w:t>
+      </w:r>
+      <w:r>
+        <w:rPr>
+          <w:rFonts w:ascii="Fira Code" w:hAnsi="Fira Code" w:cstheme="minorBidi"/>
+          <w:color w:val="auto"/>
+          <w:sz w:val="20"/>
+          <w:szCs w:val="20"/>
+        </w:rPr>
+        <w:t>36</w:t>
       </w:r>
     </w:p>
     <w:tbl>
@@ -1624,6 +1633,7 @@
           <w:p>
             <w:pPr>
               <w:ind w:left="0" w:firstLine="0"/>
+              <w:jc w:val="center"/>
               <w:rPr>
                 <w:rFonts w:ascii="Fira Code" w:hAnsi="Fira Code"/>
                 <w:sz w:val="18"/>
@@ -1767,19 +1777,20 @@
           <w:p>
             <w:pPr>
               <w:ind w:left="0" w:firstLine="0"/>
-              <w:rPr>
-                <w:rFonts w:ascii="Fira Code" w:hAnsi="Fira Code"/>
-                <w:sz w:val="18"/>
-                <w:szCs w:val="18"/>
-              </w:rPr>
-            </w:pPr>
-            <w:r>
-              <w:rPr>
-                <w:rFonts w:ascii="Fira Code" w:hAnsi="Fira Code"/>
-                <w:sz w:val="18"/>
-                <w:szCs w:val="18"/>
-              </w:rPr>
-              <w:t>N</w:t>
+              <w:jc w:val="center"/>
+              <w:rPr>
+                <w:rFonts w:ascii="Fira Code" w:hAnsi="Fira Code"/>
+                <w:sz w:val="18"/>
+                <w:szCs w:val="18"/>
+              </w:rPr>
+            </w:pPr>
+            <w:r>
+              <w:rPr>
+                <w:rFonts w:ascii="Fira Code" w:hAnsi="Fira Code"/>
+                <w:sz w:val="18"/>
+                <w:szCs w:val="18"/>
+              </w:rPr>
+              <w:t>Real</w:t>
             </w:r>
           </w:p>
         </w:tc>
@@ -1806,6 +1817,8 @@
             </w:r>
           </w:p>
         </w:tc>
+        <w:bookmarkStart w:id="0" w:name="_GoBack"/>
+        <w:bookmarkEnd w:id="0"/>
       </w:tr>
       <w:tr>
         <w:trPr>
@@ -1910,6 +1923,7 @@
           <w:p>
             <w:pPr>
               <w:ind w:left="0" w:firstLine="0"/>
+              <w:jc w:val="center"/>
               <w:rPr>
                 <w:rFonts w:ascii="Fira Code" w:hAnsi="Fira Code"/>
                 <w:sz w:val="18"/>
@@ -2053,6 +2067,7 @@
           <w:p>
             <w:pPr>
               <w:ind w:left="0" w:firstLine="0"/>
+              <w:jc w:val="center"/>
               <w:rPr>
                 <w:rFonts w:ascii="Fira Code" w:hAnsi="Fira Code"/>
                 <w:sz w:val="18"/>
@@ -2196,8 +2211,6 @@
                 <w:szCs w:val="18"/>
               </w:rPr>
             </w:pPr>
-            <w:bookmarkStart w:id="0" w:name="_GoBack"/>
-            <w:bookmarkEnd w:id="0"/>
             <w:r>
               <w:rPr>
                 <w:rFonts w:ascii="Fira Code" w:hAnsi="Fira Code" w:cstheme="minorBidi"/>

</xml_diff>

<commit_message>
Importação de dados para o BD
</commit_message>
<xml_diff>
--- a/docs/documento-layout.docx
+++ b/docs/documento-layout.docx
@@ -1,6 +1,6 @@
 
 <file path=word/document.xml><?xml version="1.0" encoding="utf-8"?>
-<w:document xmlns:wpc="http://schemas.microsoft.com/office/word/2010/wordprocessingCanvas" xmlns:cx="http://schemas.microsoft.com/office/drawing/2014/chartex" xmlns:mc="http://schemas.openxmlformats.org/markup-compatibility/2006" xmlns:o="urn:schemas-microsoft-com:office:office" xmlns:r="http://schemas.openxmlformats.org/officeDocument/2006/relationships" xmlns:m="http://schemas.openxmlformats.org/officeDocument/2006/math" xmlns:v="urn:schemas-microsoft-com:vml" xmlns:wp14="http://schemas.microsoft.com/office/word/2010/wordprocessingDrawing" xmlns:wp="http://schemas.openxmlformats.org/drawingml/2006/wordprocessingDrawing" xmlns:w10="urn:schemas-microsoft-com:office:word" xmlns:w="http://schemas.openxmlformats.org/wordprocessingml/2006/main" xmlns:w14="http://schemas.microsoft.com/office/word/2010/wordml" xmlns:w15="http://schemas.microsoft.com/office/word/2012/wordml" xmlns:w16se="http://schemas.microsoft.com/office/word/2015/wordml/symex" xmlns:wpg="http://schemas.microsoft.com/office/word/2010/wordprocessingGroup" xmlns:wpi="http://schemas.microsoft.com/office/word/2010/wordprocessingInk" xmlns:wne="http://schemas.microsoft.com/office/word/2006/wordml" xmlns:wps="http://schemas.microsoft.com/office/word/2010/wordprocessingShape" mc:Ignorable="w14 w15 w16se wp14">
+<w:document xmlns:wpc="http://schemas.microsoft.com/office/word/2010/wordprocessingCanvas" xmlns:cx="http://schemas.microsoft.com/office/drawing/2014/chartex" xmlns:cx1="http://schemas.microsoft.com/office/drawing/2015/9/8/chartex" xmlns:cx2="http://schemas.microsoft.com/office/drawing/2015/10/21/chartex" xmlns:cx3="http://schemas.microsoft.com/office/drawing/2016/5/9/chartex" xmlns:cx4="http://schemas.microsoft.com/office/drawing/2016/5/10/chartex" xmlns:cx5="http://schemas.microsoft.com/office/drawing/2016/5/11/chartex" xmlns:cx6="http://schemas.microsoft.com/office/drawing/2016/5/12/chartex" xmlns:cx7="http://schemas.microsoft.com/office/drawing/2016/5/13/chartex" xmlns:cx8="http://schemas.microsoft.com/office/drawing/2016/5/14/chartex" xmlns:mc="http://schemas.openxmlformats.org/markup-compatibility/2006" xmlns:aink="http://schemas.microsoft.com/office/drawing/2016/ink" xmlns:am3d="http://schemas.microsoft.com/office/drawing/2017/model3d" xmlns:o="urn:schemas-microsoft-com:office:office" xmlns:r="http://schemas.openxmlformats.org/officeDocument/2006/relationships" xmlns:m="http://schemas.openxmlformats.org/officeDocument/2006/math" xmlns:v="urn:schemas-microsoft-com:vml" xmlns:wp14="http://schemas.microsoft.com/office/word/2010/wordprocessingDrawing" xmlns:wp="http://schemas.openxmlformats.org/drawingml/2006/wordprocessingDrawing" xmlns:w10="urn:schemas-microsoft-com:office:word" xmlns:w="http://schemas.openxmlformats.org/wordprocessingml/2006/main" xmlns:w14="http://schemas.microsoft.com/office/word/2010/wordml" xmlns:w15="http://schemas.microsoft.com/office/word/2012/wordml" xmlns:w16cex="http://schemas.microsoft.com/office/word/2018/wordml/cex" xmlns:w16cid="http://schemas.microsoft.com/office/word/2016/wordml/cid" xmlns:w16="http://schemas.microsoft.com/office/word/2018/wordml" xmlns:w16sdtdh="http://schemas.microsoft.com/office/word/2020/wordml/sdtdatahash" xmlns:w16se="http://schemas.microsoft.com/office/word/2015/wordml/symex" xmlns:wpg="http://schemas.microsoft.com/office/word/2010/wordprocessingGroup" xmlns:wpi="http://schemas.microsoft.com/office/word/2010/wordprocessingInk" xmlns:wne="http://schemas.microsoft.com/office/word/2006/wordml" xmlns:wps="http://schemas.microsoft.com/office/word/2010/wordprocessingShape" mc:Ignorable="w14 w15 w16se w16cid w16 w16cex w16sdtdh wp14">
   <w:body>
     <w:p>
       <w:pPr>
@@ -769,67 +769,7 @@
                 <w:sz w:val="20"/>
                 <w:szCs w:val="20"/>
               </w:rPr>
-              <w:t>Data e hora da geração do arquivo, no formato "</w:t>
-            </w:r>
-            <w:proofErr w:type="spellStart"/>
-            <w:r>
-              <w:rPr>
-                <w:rFonts w:ascii="Exo 2" w:hAnsi="Exo 2" w:cstheme="minorBidi"/>
-                <w:color w:val="auto"/>
-                <w:sz w:val="20"/>
-                <w:szCs w:val="20"/>
-              </w:rPr>
-              <w:t>dd</w:t>
-            </w:r>
-            <w:proofErr w:type="spellEnd"/>
-            <w:r>
-              <w:rPr>
-                <w:rFonts w:ascii="Exo 2" w:hAnsi="Exo 2" w:cstheme="minorBidi"/>
-                <w:color w:val="auto"/>
-                <w:sz w:val="20"/>
-                <w:szCs w:val="20"/>
-              </w:rPr>
-              <w:t>-MM-</w:t>
-            </w:r>
-            <w:proofErr w:type="spellStart"/>
-            <w:r>
-              <w:rPr>
-                <w:rFonts w:ascii="Exo 2" w:hAnsi="Exo 2" w:cstheme="minorBidi"/>
-                <w:color w:val="auto"/>
-                <w:sz w:val="20"/>
-                <w:szCs w:val="20"/>
-              </w:rPr>
-              <w:t>yyyy</w:t>
-            </w:r>
-            <w:proofErr w:type="spellEnd"/>
-            <w:r>
-              <w:rPr>
-                <w:rFonts w:ascii="Exo 2" w:hAnsi="Exo 2" w:cstheme="minorBidi"/>
-                <w:color w:val="auto"/>
-                <w:sz w:val="20"/>
-                <w:szCs w:val="20"/>
-              </w:rPr>
-              <w:t xml:space="preserve"> </w:t>
-            </w:r>
-            <w:proofErr w:type="spellStart"/>
-            <w:r>
-              <w:rPr>
-                <w:rFonts w:ascii="Exo 2" w:hAnsi="Exo 2" w:cstheme="minorBidi"/>
-                <w:color w:val="auto"/>
-                <w:sz w:val="20"/>
-                <w:szCs w:val="20"/>
-              </w:rPr>
-              <w:t>HH:mm:ss</w:t>
-            </w:r>
-            <w:proofErr w:type="spellEnd"/>
-            <w:r>
-              <w:rPr>
-                <w:rFonts w:ascii="Exo 2" w:hAnsi="Exo 2" w:cstheme="minorBidi"/>
-                <w:color w:val="auto"/>
-                <w:sz w:val="20"/>
-                <w:szCs w:val="20"/>
-              </w:rPr>
-              <w:t>"</w:t>
+              <w:t>Data e hora da geração do arquivo, no formato "dd-MM-yyyy HH:mm:ss"</w:t>
             </w:r>
           </w:p>
         </w:tc>
@@ -1080,7 +1020,23 @@
           <w:sz w:val="20"/>
           <w:szCs w:val="20"/>
         </w:rPr>
-        <w:t>Tamanho dos dados úteis: 143</w:t>
+        <w:t xml:space="preserve">Tamanho dos dados úteis: </w:t>
+      </w:r>
+      <w:r>
+        <w:rPr>
+          <w:rFonts w:ascii="Fira Code" w:hAnsi="Fira Code"/>
+          <w:sz w:val="20"/>
+          <w:szCs w:val="20"/>
+        </w:rPr>
+        <w:t>2</w:t>
+      </w:r>
+      <w:r>
+        <w:rPr>
+          <w:rFonts w:ascii="Fira Code" w:hAnsi="Fira Code"/>
+          <w:sz w:val="20"/>
+          <w:szCs w:val="20"/>
+        </w:rPr>
+        <w:t>9</w:t>
       </w:r>
     </w:p>
     <w:tbl>
@@ -1091,12 +1047,12 @@
         <w:tblLook w:val="04A0" w:firstRow="1" w:lastRow="0" w:firstColumn="1" w:lastColumn="0" w:noHBand="0" w:noVBand="1"/>
       </w:tblPr>
       <w:tblGrid>
-        <w:gridCol w:w="1573"/>
-        <w:gridCol w:w="1701"/>
-        <w:gridCol w:w="1594"/>
-        <w:gridCol w:w="1594"/>
-        <w:gridCol w:w="1594"/>
-        <w:gridCol w:w="2212"/>
+        <w:gridCol w:w="1710"/>
+        <w:gridCol w:w="1710"/>
+        <w:gridCol w:w="1712"/>
+        <w:gridCol w:w="1712"/>
+        <w:gridCol w:w="1712"/>
+        <w:gridCol w:w="1712"/>
       </w:tblGrid>
       <w:tr>
         <w:trPr>
@@ -1431,7 +1387,7 @@
                 <w:sz w:val="18"/>
                 <w:szCs w:val="18"/>
               </w:rPr>
-              <w:t>Banco</w:t>
+              <w:t>Descrição</w:t>
             </w:r>
           </w:p>
         </w:tc>
@@ -1525,7 +1481,15 @@
                 <w:sz w:val="18"/>
                 <w:szCs w:val="18"/>
               </w:rPr>
-              <w:t>Nome do banco feita a requisição/escolha</w:t>
+              <w:t>Nome d</w:t>
+            </w:r>
+            <w:r>
+              <w:rPr>
+                <w:rFonts w:ascii="Fira Code" w:hAnsi="Fira Code"/>
+                <w:sz w:val="18"/>
+                <w:szCs w:val="18"/>
+              </w:rPr>
+              <w:t>a região</w:t>
             </w:r>
           </w:p>
         </w:tc>
@@ -1576,53 +1540,69 @@
                 <w:sz w:val="18"/>
                 <w:szCs w:val="18"/>
               </w:rPr>
-              <w:t>Cliente</w:t>
-            </w:r>
-          </w:p>
-        </w:tc>
-        <w:tc>
-          <w:tcPr>
-            <w:tcW w:w="1712" w:type="dxa"/>
-          </w:tcPr>
-          <w:p>
-            <w:pPr>
-              <w:ind w:left="0" w:firstLine="0"/>
-              <w:rPr>
-                <w:rFonts w:ascii="Fira Code" w:hAnsi="Fira Code"/>
-                <w:sz w:val="18"/>
-                <w:szCs w:val="18"/>
-              </w:rPr>
-            </w:pPr>
-            <w:r>
-              <w:rPr>
-                <w:rFonts w:ascii="Fira Code" w:hAnsi="Fira Code"/>
-                <w:sz w:val="18"/>
-                <w:szCs w:val="18"/>
-              </w:rPr>
-              <w:t>090</w:t>
-            </w:r>
-          </w:p>
-        </w:tc>
-        <w:tc>
-          <w:tcPr>
-            <w:tcW w:w="1712" w:type="dxa"/>
-          </w:tcPr>
-          <w:p>
-            <w:pPr>
-              <w:ind w:left="0" w:firstLine="0"/>
-              <w:rPr>
-                <w:rFonts w:ascii="Fira Code" w:hAnsi="Fira Code"/>
-                <w:sz w:val="18"/>
-                <w:szCs w:val="18"/>
-              </w:rPr>
-            </w:pPr>
-            <w:r>
-              <w:rPr>
-                <w:rFonts w:ascii="Fira Code" w:hAnsi="Fira Code"/>
-                <w:sz w:val="18"/>
-                <w:szCs w:val="18"/>
-              </w:rPr>
-              <w:t>020-109</w:t>
+              <w:t>Valor</w:t>
+            </w:r>
+          </w:p>
+        </w:tc>
+        <w:tc>
+          <w:tcPr>
+            <w:tcW w:w="1712" w:type="dxa"/>
+          </w:tcPr>
+          <w:p>
+            <w:pPr>
+              <w:ind w:left="0" w:firstLine="0"/>
+              <w:rPr>
+                <w:rFonts w:ascii="Fira Code" w:hAnsi="Fira Code"/>
+                <w:sz w:val="18"/>
+                <w:szCs w:val="18"/>
+              </w:rPr>
+            </w:pPr>
+            <w:r>
+              <w:rPr>
+                <w:rFonts w:ascii="Fira Code" w:hAnsi="Fira Code"/>
+                <w:sz w:val="18"/>
+                <w:szCs w:val="18"/>
+              </w:rPr>
+              <w:t>0</w:t>
+            </w:r>
+            <w:r>
+              <w:rPr>
+                <w:rFonts w:ascii="Fira Code" w:hAnsi="Fira Code"/>
+                <w:sz w:val="18"/>
+                <w:szCs w:val="18"/>
+              </w:rPr>
+              <w:t>10</w:t>
+            </w:r>
+          </w:p>
+        </w:tc>
+        <w:tc>
+          <w:tcPr>
+            <w:tcW w:w="1712" w:type="dxa"/>
+          </w:tcPr>
+          <w:p>
+            <w:pPr>
+              <w:ind w:left="0" w:firstLine="0"/>
+              <w:rPr>
+                <w:rFonts w:ascii="Fira Code" w:hAnsi="Fira Code"/>
+                <w:sz w:val="18"/>
+                <w:szCs w:val="18"/>
+              </w:rPr>
+            </w:pPr>
+            <w:r>
+              <w:rPr>
+                <w:rFonts w:ascii="Fira Code" w:hAnsi="Fira Code"/>
+                <w:sz w:val="18"/>
+                <w:szCs w:val="18"/>
+              </w:rPr>
+              <w:t>020-</w:t>
+            </w:r>
+            <w:r>
+              <w:rPr>
+                <w:rFonts w:ascii="Fira Code" w:hAnsi="Fira Code"/>
+                <w:sz w:val="18"/>
+                <w:szCs w:val="18"/>
+              </w:rPr>
+              <w:t>029</w:t>
             </w:r>
           </w:p>
         </w:tc>
@@ -1646,30 +1626,284 @@
                 <w:sz w:val="18"/>
                 <w:szCs w:val="18"/>
               </w:rPr>
-              <w:t>A</w:t>
-            </w:r>
-          </w:p>
-        </w:tc>
-        <w:tc>
-          <w:tcPr>
-            <w:tcW w:w="1712" w:type="dxa"/>
-          </w:tcPr>
-          <w:p>
-            <w:pPr>
-              <w:ind w:left="0" w:firstLine="0"/>
-              <w:rPr>
-                <w:rFonts w:ascii="Fira Code" w:hAnsi="Fira Code"/>
-                <w:sz w:val="18"/>
-                <w:szCs w:val="18"/>
-              </w:rPr>
-            </w:pPr>
-            <w:r>
-              <w:rPr>
-                <w:rFonts w:ascii="Fira Code" w:hAnsi="Fira Code"/>
-                <w:sz w:val="18"/>
-                <w:szCs w:val="18"/>
-              </w:rPr>
-              <w:t>Nome do cliente</w:t>
+              <w:t>N</w:t>
+            </w:r>
+          </w:p>
+        </w:tc>
+        <w:tc>
+          <w:tcPr>
+            <w:tcW w:w="1712" w:type="dxa"/>
+          </w:tcPr>
+          <w:p>
+            <w:pPr>
+              <w:ind w:left="0" w:firstLine="0"/>
+              <w:rPr>
+                <w:rFonts w:ascii="Fira Code" w:hAnsi="Fira Code"/>
+                <w:sz w:val="18"/>
+                <w:szCs w:val="18"/>
+              </w:rPr>
+            </w:pPr>
+            <w:r>
+              <w:rPr>
+                <w:rFonts w:ascii="Fira Code" w:hAnsi="Fira Code"/>
+                <w:sz w:val="18"/>
+                <w:szCs w:val="18"/>
+              </w:rPr>
+              <w:t>Valor médio dos imóveis da região</w:t>
+            </w:r>
+          </w:p>
+        </w:tc>
+      </w:tr>
+    </w:tbl>
+    <w:p>
+      <w:pPr>
+        <w:rPr>
+          <w:rFonts w:ascii="Fira Code" w:hAnsi="Fira Code"/>
+          <w:sz w:val="20"/>
+          <w:szCs w:val="20"/>
+        </w:rPr>
+      </w:pPr>
+    </w:p>
+    <w:p>
+      <w:pPr>
+        <w:spacing w:after="160" w:line="259" w:lineRule="auto"/>
+        <w:ind w:left="0" w:right="0" w:firstLine="0"/>
+        <w:jc w:val="left"/>
+        <w:rPr>
+          <w:rFonts w:ascii="Fira Code" w:hAnsi="Fira Code"/>
+          <w:sz w:val="20"/>
+          <w:szCs w:val="20"/>
+        </w:rPr>
+      </w:pPr>
+      <w:r>
+        <w:rPr>
+          <w:rFonts w:ascii="Fira Code" w:hAnsi="Fira Code"/>
+          <w:sz w:val="20"/>
+          <w:szCs w:val="20"/>
+        </w:rPr>
+        <w:br w:type="page"/>
+      </w:r>
+    </w:p>
+    <w:p>
+      <w:pPr>
+        <w:pStyle w:val="PargrafodaLista"/>
+        <w:numPr>
+          <w:ilvl w:val="0"/>
+          <w:numId w:val="1"/>
+        </w:numPr>
+        <w:rPr>
+          <w:rFonts w:ascii="Fira Code" w:hAnsi="Fira Code"/>
+          <w:sz w:val="20"/>
+          <w:szCs w:val="20"/>
+        </w:rPr>
+      </w:pPr>
+      <w:r>
+        <w:rPr>
+          <w:rFonts w:ascii="Fira Code" w:hAnsi="Fira Code"/>
+          <w:sz w:val="20"/>
+          <w:szCs w:val="20"/>
+        </w:rPr>
+        <w:lastRenderedPageBreak/>
+        <w:t>Corpo (Registro de dados)</w:t>
+      </w:r>
+    </w:p>
+    <w:p>
+      <w:pPr>
+        <w:pStyle w:val="PargrafodaLista"/>
+        <w:ind w:left="1440" w:firstLine="0"/>
+        <w:rPr>
+          <w:rFonts w:ascii="Fira Code" w:hAnsi="Fira Code"/>
+          <w:sz w:val="20"/>
+          <w:szCs w:val="20"/>
+        </w:rPr>
+      </w:pPr>
+      <w:r>
+        <w:rPr>
+          <w:rFonts w:ascii="Fira Code" w:hAnsi="Fira Code"/>
+          <w:sz w:val="20"/>
+          <w:szCs w:val="20"/>
+        </w:rPr>
+        <w:t xml:space="preserve">Tamanho dos dados úteis: </w:t>
+      </w:r>
+      <w:r>
+        <w:rPr>
+          <w:rFonts w:ascii="Fira Code" w:hAnsi="Fira Code"/>
+          <w:sz w:val="20"/>
+          <w:szCs w:val="20"/>
+        </w:rPr>
+        <w:t>2</w:t>
+      </w:r>
+      <w:r>
+        <w:rPr>
+          <w:rFonts w:ascii="Fira Code" w:hAnsi="Fira Code"/>
+          <w:sz w:val="20"/>
+          <w:szCs w:val="20"/>
+        </w:rPr>
+        <w:t>3</w:t>
+      </w:r>
+      <w:r>
+        <w:rPr>
+          <w:rFonts w:ascii="Fira Code" w:hAnsi="Fira Code"/>
+          <w:sz w:val="20"/>
+          <w:szCs w:val="20"/>
+        </w:rPr>
+        <w:t>8</w:t>
+      </w:r>
+    </w:p>
+    <w:tbl>
+      <w:tblPr>
+        <w:tblStyle w:val="Tabelacomgrade"/>
+        <w:tblW w:w="10268" w:type="dxa"/>
+        <w:tblInd w:w="-566" w:type="dxa"/>
+        <w:tblLook w:val="04A0" w:firstRow="1" w:lastRow="0" w:firstColumn="1" w:lastColumn="0" w:noHBand="0" w:noVBand="1"/>
+      </w:tblPr>
+      <w:tblGrid>
+        <w:gridCol w:w="1710"/>
+        <w:gridCol w:w="1710"/>
+        <w:gridCol w:w="1712"/>
+        <w:gridCol w:w="1712"/>
+        <w:gridCol w:w="1712"/>
+        <w:gridCol w:w="1712"/>
+      </w:tblGrid>
+      <w:tr>
+        <w:trPr>
+          <w:trHeight w:val="505"/>
+        </w:trPr>
+        <w:tc>
+          <w:tcPr>
+            <w:tcW w:w="1710" w:type="dxa"/>
+          </w:tcPr>
+          <w:p>
+            <w:pPr>
+              <w:ind w:left="0" w:firstLine="0"/>
+              <w:rPr>
+                <w:rFonts w:ascii="Fira Code" w:hAnsi="Fira Code"/>
+                <w:sz w:val="18"/>
+                <w:szCs w:val="18"/>
+              </w:rPr>
+            </w:pPr>
+            <w:r>
+              <w:rPr>
+                <w:rFonts w:ascii="Fira Code" w:hAnsi="Fira Code"/>
+                <w:sz w:val="18"/>
+                <w:szCs w:val="18"/>
+              </w:rPr>
+              <w:t>Número do campo</w:t>
+            </w:r>
+          </w:p>
+        </w:tc>
+        <w:tc>
+          <w:tcPr>
+            <w:tcW w:w="1710" w:type="dxa"/>
+          </w:tcPr>
+          <w:p>
+            <w:pPr>
+              <w:ind w:left="0" w:firstLine="0"/>
+              <w:rPr>
+                <w:rFonts w:ascii="Fira Code" w:hAnsi="Fira Code"/>
+                <w:sz w:val="18"/>
+                <w:szCs w:val="18"/>
+              </w:rPr>
+            </w:pPr>
+            <w:r>
+              <w:rPr>
+                <w:rFonts w:ascii="Fira Code" w:hAnsi="Fira Code"/>
+                <w:sz w:val="18"/>
+                <w:szCs w:val="18"/>
+              </w:rPr>
+              <w:t>Nome do campo</w:t>
+            </w:r>
+          </w:p>
+        </w:tc>
+        <w:tc>
+          <w:tcPr>
+            <w:tcW w:w="1712" w:type="dxa"/>
+          </w:tcPr>
+          <w:p>
+            <w:pPr>
+              <w:ind w:left="0" w:firstLine="0"/>
+              <w:rPr>
+                <w:rFonts w:ascii="Fira Code" w:hAnsi="Fira Code"/>
+                <w:sz w:val="18"/>
+                <w:szCs w:val="18"/>
+              </w:rPr>
+            </w:pPr>
+            <w:r>
+              <w:rPr>
+                <w:rFonts w:ascii="Fira Code" w:hAnsi="Fira Code"/>
+                <w:sz w:val="18"/>
+                <w:szCs w:val="18"/>
+              </w:rPr>
+              <w:t>Tamanho</w:t>
+            </w:r>
+          </w:p>
+        </w:tc>
+        <w:tc>
+          <w:tcPr>
+            <w:tcW w:w="1712" w:type="dxa"/>
+          </w:tcPr>
+          <w:p>
+            <w:pPr>
+              <w:ind w:left="0" w:firstLine="0"/>
+              <w:rPr>
+                <w:rFonts w:ascii="Fira Code" w:hAnsi="Fira Code"/>
+                <w:sz w:val="18"/>
+                <w:szCs w:val="18"/>
+              </w:rPr>
+            </w:pPr>
+            <w:r>
+              <w:rPr>
+                <w:rFonts w:ascii="Fira Code" w:hAnsi="Fira Code"/>
+                <w:sz w:val="18"/>
+                <w:szCs w:val="18"/>
+              </w:rPr>
+              <w:t>Posição</w:t>
+            </w:r>
+          </w:p>
+        </w:tc>
+        <w:tc>
+          <w:tcPr>
+            <w:tcW w:w="1712" w:type="dxa"/>
+          </w:tcPr>
+          <w:p>
+            <w:pPr>
+              <w:ind w:left="0" w:firstLine="0"/>
+              <w:rPr>
+                <w:rFonts w:ascii="Fira Code" w:hAnsi="Fira Code"/>
+                <w:sz w:val="18"/>
+                <w:szCs w:val="18"/>
+              </w:rPr>
+            </w:pPr>
+            <w:r>
+              <w:rPr>
+                <w:rFonts w:ascii="Fira Code" w:hAnsi="Fira Code"/>
+                <w:sz w:val="18"/>
+                <w:szCs w:val="18"/>
+              </w:rPr>
+              <w:t>Formato</w:t>
+            </w:r>
+          </w:p>
+        </w:tc>
+        <w:tc>
+          <w:tcPr>
+            <w:tcW w:w="1712" w:type="dxa"/>
+          </w:tcPr>
+          <w:p>
+            <w:pPr>
+              <w:ind w:left="0" w:firstLine="0"/>
+              <w:rPr>
+                <w:rFonts w:ascii="Fira Code" w:hAnsi="Fira Code"/>
+                <w:sz w:val="18"/>
+                <w:szCs w:val="18"/>
+              </w:rPr>
+            </w:pPr>
+            <w:r>
+              <w:rPr>
+                <w:rFonts w:ascii="Fira Code" w:hAnsi="Fira Code"/>
+                <w:sz w:val="18"/>
+                <w:szCs w:val="18"/>
+              </w:rPr>
+              <w:t>Descrição</w:t>
             </w:r>
           </w:p>
         </w:tc>
@@ -1697,76 +1931,252 @@
                 <w:sz w:val="18"/>
                 <w:szCs w:val="18"/>
               </w:rPr>
+              <w:t>1</w:t>
+            </w:r>
+          </w:p>
+        </w:tc>
+        <w:tc>
+          <w:tcPr>
+            <w:tcW w:w="1710" w:type="dxa"/>
+          </w:tcPr>
+          <w:p>
+            <w:pPr>
+              <w:ind w:left="0" w:firstLine="0"/>
+              <w:rPr>
+                <w:rFonts w:ascii="Fira Code" w:hAnsi="Fira Code"/>
+                <w:sz w:val="18"/>
+                <w:szCs w:val="18"/>
+              </w:rPr>
+            </w:pPr>
+            <w:r>
+              <w:rPr>
+                <w:rFonts w:ascii="Fira Code" w:hAnsi="Fira Code"/>
+                <w:sz w:val="18"/>
+                <w:szCs w:val="18"/>
+              </w:rPr>
+              <w:t>Tipo de registro</w:t>
+            </w:r>
+          </w:p>
+        </w:tc>
+        <w:tc>
+          <w:tcPr>
+            <w:tcW w:w="1712" w:type="dxa"/>
+          </w:tcPr>
+          <w:p>
+            <w:pPr>
+              <w:ind w:left="0" w:firstLine="0"/>
+              <w:rPr>
+                <w:rFonts w:ascii="Fira Code" w:hAnsi="Fira Code"/>
+                <w:sz w:val="18"/>
+                <w:szCs w:val="18"/>
+              </w:rPr>
+            </w:pPr>
+            <w:r>
+              <w:rPr>
+                <w:rFonts w:ascii="Fira Code" w:hAnsi="Fira Code"/>
+                <w:sz w:val="18"/>
+                <w:szCs w:val="18"/>
+              </w:rPr>
+              <w:t>002</w:t>
+            </w:r>
+          </w:p>
+        </w:tc>
+        <w:tc>
+          <w:tcPr>
+            <w:tcW w:w="1712" w:type="dxa"/>
+          </w:tcPr>
+          <w:p>
+            <w:pPr>
+              <w:ind w:left="0" w:firstLine="0"/>
+              <w:rPr>
+                <w:rFonts w:ascii="Fira Code" w:hAnsi="Fira Code"/>
+                <w:sz w:val="18"/>
+                <w:szCs w:val="18"/>
+              </w:rPr>
+            </w:pPr>
+            <w:r>
+              <w:rPr>
+                <w:rFonts w:ascii="Fira Code" w:hAnsi="Fira Code"/>
+                <w:sz w:val="18"/>
+                <w:szCs w:val="18"/>
+              </w:rPr>
+              <w:t>001-002</w:t>
+            </w:r>
+          </w:p>
+        </w:tc>
+        <w:tc>
+          <w:tcPr>
+            <w:tcW w:w="1712" w:type="dxa"/>
+          </w:tcPr>
+          <w:p>
+            <w:pPr>
+              <w:ind w:left="0" w:firstLine="0"/>
+              <w:jc w:val="center"/>
+              <w:rPr>
+                <w:rFonts w:ascii="Fira Code" w:hAnsi="Fira Code"/>
+                <w:sz w:val="18"/>
+                <w:szCs w:val="18"/>
+              </w:rPr>
+            </w:pPr>
+            <w:r>
+              <w:rPr>
+                <w:rFonts w:ascii="Fira Code" w:hAnsi="Fira Code"/>
+                <w:sz w:val="18"/>
+                <w:szCs w:val="18"/>
+              </w:rPr>
+              <w:t>A</w:t>
+            </w:r>
+          </w:p>
+        </w:tc>
+        <w:tc>
+          <w:tcPr>
+            <w:tcW w:w="1712" w:type="dxa"/>
+          </w:tcPr>
+          <w:p>
+            <w:pPr>
+              <w:ind w:left="0" w:firstLine="0"/>
+              <w:rPr>
+                <w:rFonts w:ascii="Fira Code" w:hAnsi="Fira Code"/>
+                <w:sz w:val="18"/>
+                <w:szCs w:val="18"/>
+              </w:rPr>
+            </w:pPr>
+            <w:r>
+              <w:rPr>
+                <w:rFonts w:ascii="Fira Code" w:hAnsi="Fira Code"/>
+                <w:sz w:val="18"/>
+                <w:szCs w:val="18"/>
+              </w:rPr>
+              <w:t>Registro de dados: “0</w:t>
+            </w:r>
+            <w:r>
+              <w:rPr>
+                <w:rFonts w:ascii="Fira Code" w:hAnsi="Fira Code"/>
+                <w:sz w:val="18"/>
+                <w:szCs w:val="18"/>
+              </w:rPr>
+              <w:t>3</w:t>
+            </w:r>
+            <w:r>
+              <w:rPr>
+                <w:rFonts w:ascii="Fira Code" w:hAnsi="Fira Code"/>
+                <w:sz w:val="18"/>
+                <w:szCs w:val="18"/>
+              </w:rPr>
+              <w:t>”</w:t>
+            </w:r>
+          </w:p>
+        </w:tc>
+      </w:tr>
+      <w:tr>
+        <w:trPr>
+          <w:trHeight w:val="521"/>
+        </w:trPr>
+        <w:tc>
+          <w:tcPr>
+            <w:tcW w:w="1710" w:type="dxa"/>
+          </w:tcPr>
+          <w:p>
+            <w:pPr>
+              <w:ind w:left="0" w:firstLine="0"/>
+              <w:rPr>
+                <w:rFonts w:ascii="Fira Code" w:hAnsi="Fira Code"/>
+                <w:sz w:val="18"/>
+                <w:szCs w:val="18"/>
+              </w:rPr>
+            </w:pPr>
+            <w:r>
+              <w:rPr>
+                <w:rFonts w:ascii="Fira Code" w:hAnsi="Fira Code"/>
+                <w:sz w:val="18"/>
+                <w:szCs w:val="18"/>
+              </w:rPr>
+              <w:t>2</w:t>
+            </w:r>
+          </w:p>
+        </w:tc>
+        <w:tc>
+          <w:tcPr>
+            <w:tcW w:w="1710" w:type="dxa"/>
+          </w:tcPr>
+          <w:p>
+            <w:pPr>
+              <w:ind w:left="0" w:firstLine="0"/>
+              <w:rPr>
+                <w:rFonts w:ascii="Fira Code" w:hAnsi="Fira Code"/>
+                <w:sz w:val="18"/>
+                <w:szCs w:val="18"/>
+              </w:rPr>
+            </w:pPr>
+            <w:r>
+              <w:rPr>
+                <w:rFonts w:ascii="Fira Code" w:hAnsi="Fira Code"/>
+                <w:sz w:val="18"/>
+                <w:szCs w:val="18"/>
+              </w:rPr>
+              <w:t>Cnpj</w:t>
+            </w:r>
+          </w:p>
+        </w:tc>
+        <w:tc>
+          <w:tcPr>
+            <w:tcW w:w="1712" w:type="dxa"/>
+          </w:tcPr>
+          <w:p>
+            <w:pPr>
+              <w:ind w:left="0" w:firstLine="0"/>
+              <w:rPr>
+                <w:rFonts w:ascii="Fira Code" w:hAnsi="Fira Code"/>
+                <w:sz w:val="18"/>
+                <w:szCs w:val="18"/>
+              </w:rPr>
+            </w:pPr>
+            <w:r>
+              <w:rPr>
+                <w:rFonts w:ascii="Fira Code" w:hAnsi="Fira Code"/>
+                <w:sz w:val="18"/>
+                <w:szCs w:val="18"/>
+              </w:rPr>
+              <w:t>01</w:t>
+            </w:r>
+            <w:r>
+              <w:rPr>
+                <w:rFonts w:ascii="Fira Code" w:hAnsi="Fira Code"/>
+                <w:sz w:val="18"/>
+                <w:szCs w:val="18"/>
+              </w:rPr>
               <w:t>4</w:t>
             </w:r>
           </w:p>
         </w:tc>
         <w:tc>
           <w:tcPr>
-            <w:tcW w:w="1710" w:type="dxa"/>
-          </w:tcPr>
-          <w:p>
-            <w:pPr>
-              <w:ind w:left="0" w:firstLine="0"/>
-              <w:rPr>
-                <w:rFonts w:ascii="Fira Code" w:hAnsi="Fira Code"/>
-                <w:sz w:val="18"/>
-                <w:szCs w:val="18"/>
-              </w:rPr>
-            </w:pPr>
-            <w:r>
-              <w:rPr>
-                <w:rFonts w:ascii="Fira Code" w:hAnsi="Fira Code"/>
-                <w:sz w:val="18"/>
-                <w:szCs w:val="18"/>
-              </w:rPr>
-              <w:t>Financiamento</w:t>
-            </w:r>
-          </w:p>
-        </w:tc>
-        <w:tc>
-          <w:tcPr>
-            <w:tcW w:w="1712" w:type="dxa"/>
-          </w:tcPr>
-          <w:p>
-            <w:pPr>
-              <w:ind w:left="0" w:firstLine="0"/>
-              <w:rPr>
-                <w:rFonts w:ascii="Fira Code" w:hAnsi="Fira Code"/>
-                <w:sz w:val="18"/>
-                <w:szCs w:val="18"/>
-              </w:rPr>
-            </w:pPr>
-            <w:r>
-              <w:rPr>
-                <w:rFonts w:ascii="Fira Code" w:hAnsi="Fira Code"/>
-                <w:sz w:val="18"/>
-                <w:szCs w:val="18"/>
-              </w:rPr>
-              <w:t>012</w:t>
-            </w:r>
-          </w:p>
-        </w:tc>
-        <w:tc>
-          <w:tcPr>
-            <w:tcW w:w="1712" w:type="dxa"/>
-          </w:tcPr>
-          <w:p>
-            <w:pPr>
-              <w:ind w:left="0" w:firstLine="0"/>
-              <w:rPr>
-                <w:rFonts w:ascii="Fira Code" w:hAnsi="Fira Code"/>
-                <w:sz w:val="18"/>
-                <w:szCs w:val="18"/>
-              </w:rPr>
-            </w:pPr>
-            <w:r>
-              <w:rPr>
-                <w:rFonts w:ascii="Fira Code" w:hAnsi="Fira Code"/>
-                <w:sz w:val="18"/>
-                <w:szCs w:val="18"/>
-              </w:rPr>
-              <w:t>110-121</w:t>
+            <w:tcW w:w="1712" w:type="dxa"/>
+          </w:tcPr>
+          <w:p>
+            <w:pPr>
+              <w:ind w:left="0" w:firstLine="0"/>
+              <w:rPr>
+                <w:rFonts w:ascii="Fira Code" w:hAnsi="Fira Code"/>
+                <w:sz w:val="18"/>
+                <w:szCs w:val="18"/>
+              </w:rPr>
+            </w:pPr>
+            <w:r>
+              <w:rPr>
+                <w:rFonts w:ascii="Fira Code" w:hAnsi="Fira Code"/>
+                <w:sz w:val="18"/>
+                <w:szCs w:val="18"/>
+              </w:rPr>
+              <w:t>003-01</w:t>
+            </w:r>
+            <w:r>
+              <w:rPr>
+                <w:rFonts w:ascii="Fira Code" w:hAnsi="Fira Code"/>
+                <w:sz w:val="18"/>
+                <w:szCs w:val="18"/>
+              </w:rPr>
+              <w:t>6</w:t>
             </w:r>
           </w:p>
         </w:tc>
@@ -1790,35 +2200,34 @@
                 <w:sz w:val="18"/>
                 <w:szCs w:val="18"/>
               </w:rPr>
-              <w:t>Real</w:t>
-            </w:r>
-          </w:p>
-        </w:tc>
-        <w:tc>
-          <w:tcPr>
-            <w:tcW w:w="1712" w:type="dxa"/>
-          </w:tcPr>
-          <w:p>
-            <w:pPr>
-              <w:ind w:left="0" w:firstLine="0"/>
-              <w:rPr>
-                <w:rFonts w:ascii="Fira Code" w:hAnsi="Fira Code"/>
-                <w:sz w:val="18"/>
-                <w:szCs w:val="18"/>
-              </w:rPr>
-            </w:pPr>
-            <w:r>
-              <w:rPr>
-                <w:rFonts w:ascii="Fira Code" w:hAnsi="Fira Code"/>
-                <w:sz w:val="18"/>
-                <w:szCs w:val="18"/>
-              </w:rPr>
-              <w:t>Valor do financiamento em Real</w:t>
-            </w:r>
-          </w:p>
-        </w:tc>
-        <w:bookmarkStart w:id="0" w:name="_GoBack"/>
-        <w:bookmarkEnd w:id="0"/>
+              <w:t>A</w:t>
+            </w:r>
+          </w:p>
+        </w:tc>
+        <w:tc>
+          <w:tcPr>
+            <w:tcW w:w="1712" w:type="dxa"/>
+          </w:tcPr>
+          <w:p>
+            <w:pPr>
+              <w:ind w:left="0" w:firstLine="0"/>
+              <w:jc w:val="left"/>
+              <w:rPr>
+                <w:rFonts w:ascii="Fira Code" w:hAnsi="Fira Code"/>
+                <w:sz w:val="18"/>
+                <w:szCs w:val="18"/>
+              </w:rPr>
+            </w:pPr>
+            <w:r>
+              <w:rPr>
+                <w:rFonts w:ascii="Fira Code" w:hAnsi="Fira Code"/>
+                <w:sz w:val="18"/>
+                <w:szCs w:val="18"/>
+              </w:rPr>
+              <w:t>Cnpj do Cliente</w:t>
+            </w:r>
+          </w:p>
+        </w:tc>
       </w:tr>
       <w:tr>
         <w:trPr>
@@ -1843,7 +2252,7 @@
                 <w:sz w:val="18"/>
                 <w:szCs w:val="18"/>
               </w:rPr>
-              <w:t>5</w:t>
+              <w:t>3</w:t>
             </w:r>
           </w:p>
         </w:tc>
@@ -1866,53 +2275,77 @@
                 <w:sz w:val="18"/>
                 <w:szCs w:val="18"/>
               </w:rPr>
-              <w:t>Região</w:t>
-            </w:r>
-          </w:p>
-        </w:tc>
-        <w:tc>
-          <w:tcPr>
-            <w:tcW w:w="1712" w:type="dxa"/>
-          </w:tcPr>
-          <w:p>
-            <w:pPr>
-              <w:ind w:left="0" w:firstLine="0"/>
-              <w:rPr>
-                <w:rFonts w:ascii="Fira Code" w:hAnsi="Fira Code"/>
-                <w:sz w:val="18"/>
-                <w:szCs w:val="18"/>
-              </w:rPr>
-            </w:pPr>
-            <w:r>
-              <w:rPr>
-                <w:rFonts w:ascii="Fira Code" w:hAnsi="Fira Code"/>
-                <w:sz w:val="18"/>
-                <w:szCs w:val="18"/>
-              </w:rPr>
-              <w:t>020</w:t>
-            </w:r>
-          </w:p>
-        </w:tc>
-        <w:tc>
-          <w:tcPr>
-            <w:tcW w:w="1712" w:type="dxa"/>
-          </w:tcPr>
-          <w:p>
-            <w:pPr>
-              <w:ind w:left="0" w:firstLine="0"/>
-              <w:rPr>
-                <w:rFonts w:ascii="Fira Code" w:hAnsi="Fira Code"/>
-                <w:sz w:val="18"/>
-                <w:szCs w:val="18"/>
-              </w:rPr>
-            </w:pPr>
-            <w:r>
-              <w:rPr>
-                <w:rFonts w:ascii="Fira Code" w:hAnsi="Fira Code"/>
-                <w:sz w:val="18"/>
-                <w:szCs w:val="18"/>
-              </w:rPr>
-              <w:t>122-141</w:t>
+              <w:t>Nome</w:t>
+            </w:r>
+          </w:p>
+        </w:tc>
+        <w:tc>
+          <w:tcPr>
+            <w:tcW w:w="1712" w:type="dxa"/>
+          </w:tcPr>
+          <w:p>
+            <w:pPr>
+              <w:ind w:left="0" w:firstLine="0"/>
+              <w:rPr>
+                <w:rFonts w:ascii="Fira Code" w:hAnsi="Fira Code"/>
+                <w:sz w:val="18"/>
+                <w:szCs w:val="18"/>
+              </w:rPr>
+            </w:pPr>
+            <w:r>
+              <w:rPr>
+                <w:rFonts w:ascii="Fira Code" w:hAnsi="Fira Code"/>
+                <w:sz w:val="18"/>
+                <w:szCs w:val="18"/>
+              </w:rPr>
+              <w:t>090</w:t>
+            </w:r>
+          </w:p>
+        </w:tc>
+        <w:tc>
+          <w:tcPr>
+            <w:tcW w:w="1712" w:type="dxa"/>
+          </w:tcPr>
+          <w:p>
+            <w:pPr>
+              <w:ind w:left="0" w:firstLine="0"/>
+              <w:rPr>
+                <w:rFonts w:ascii="Fira Code" w:hAnsi="Fira Code"/>
+                <w:sz w:val="18"/>
+                <w:szCs w:val="18"/>
+              </w:rPr>
+            </w:pPr>
+            <w:r>
+              <w:rPr>
+                <w:rFonts w:ascii="Fira Code" w:hAnsi="Fira Code"/>
+                <w:sz w:val="18"/>
+                <w:szCs w:val="18"/>
+              </w:rPr>
+              <w:t>0</w:t>
+            </w:r>
+            <w:r>
+              <w:rPr>
+                <w:rFonts w:ascii="Fira Code" w:hAnsi="Fira Code"/>
+                <w:sz w:val="18"/>
+                <w:szCs w:val="18"/>
+              </w:rPr>
+              <w:t>17</w:t>
+            </w:r>
+            <w:r>
+              <w:rPr>
+                <w:rFonts w:ascii="Fira Code" w:hAnsi="Fira Code"/>
+                <w:sz w:val="18"/>
+                <w:szCs w:val="18"/>
+              </w:rPr>
+              <w:t>-</w:t>
+            </w:r>
+            <w:r>
+              <w:rPr>
+                <w:rFonts w:ascii="Fira Code" w:hAnsi="Fira Code"/>
+                <w:sz w:val="18"/>
+                <w:szCs w:val="18"/>
+              </w:rPr>
+              <w:t>106</w:t>
             </w:r>
           </w:p>
         </w:tc>
@@ -1959,7 +2392,7 @@
                 <w:sz w:val="18"/>
                 <w:szCs w:val="18"/>
               </w:rPr>
-              <w:t>Nome da região</w:t>
+              <w:t>Nome do cliente</w:t>
             </w:r>
           </w:p>
         </w:tc>
@@ -1987,6 +2420,366 @@
                 <w:sz w:val="18"/>
                 <w:szCs w:val="18"/>
               </w:rPr>
+              <w:t>4</w:t>
+            </w:r>
+          </w:p>
+        </w:tc>
+        <w:tc>
+          <w:tcPr>
+            <w:tcW w:w="1710" w:type="dxa"/>
+          </w:tcPr>
+          <w:p>
+            <w:pPr>
+              <w:ind w:left="0" w:firstLine="0"/>
+              <w:rPr>
+                <w:rFonts w:ascii="Fira Code" w:hAnsi="Fira Code"/>
+                <w:sz w:val="18"/>
+                <w:szCs w:val="18"/>
+              </w:rPr>
+            </w:pPr>
+            <w:r>
+              <w:rPr>
+                <w:rFonts w:ascii="Fira Code" w:hAnsi="Fira Code"/>
+                <w:sz w:val="18"/>
+                <w:szCs w:val="18"/>
+              </w:rPr>
+              <w:t>Email</w:t>
+            </w:r>
+          </w:p>
+        </w:tc>
+        <w:tc>
+          <w:tcPr>
+            <w:tcW w:w="1712" w:type="dxa"/>
+          </w:tcPr>
+          <w:p>
+            <w:pPr>
+              <w:ind w:left="0" w:firstLine="0"/>
+              <w:rPr>
+                <w:rFonts w:ascii="Fira Code" w:hAnsi="Fira Code"/>
+                <w:sz w:val="18"/>
+                <w:szCs w:val="18"/>
+              </w:rPr>
+            </w:pPr>
+            <w:r>
+              <w:rPr>
+                <w:rFonts w:ascii="Fira Code" w:hAnsi="Fira Code"/>
+                <w:sz w:val="18"/>
+                <w:szCs w:val="18"/>
+              </w:rPr>
+              <w:t>0</w:t>
+            </w:r>
+            <w:r>
+              <w:rPr>
+                <w:rFonts w:ascii="Fira Code" w:hAnsi="Fira Code"/>
+                <w:sz w:val="18"/>
+                <w:szCs w:val="18"/>
+              </w:rPr>
+              <w:t>40</w:t>
+            </w:r>
+          </w:p>
+        </w:tc>
+        <w:tc>
+          <w:tcPr>
+            <w:tcW w:w="1712" w:type="dxa"/>
+          </w:tcPr>
+          <w:p>
+            <w:pPr>
+              <w:ind w:left="0" w:firstLine="0"/>
+              <w:rPr>
+                <w:rFonts w:ascii="Fira Code" w:hAnsi="Fira Code"/>
+                <w:sz w:val="18"/>
+                <w:szCs w:val="18"/>
+              </w:rPr>
+            </w:pPr>
+            <w:r>
+              <w:rPr>
+                <w:rFonts w:ascii="Fira Code" w:hAnsi="Fira Code"/>
+                <w:sz w:val="18"/>
+                <w:szCs w:val="18"/>
+              </w:rPr>
+              <w:t>1</w:t>
+            </w:r>
+            <w:r>
+              <w:rPr>
+                <w:rFonts w:ascii="Fira Code" w:hAnsi="Fira Code"/>
+                <w:sz w:val="18"/>
+                <w:szCs w:val="18"/>
+              </w:rPr>
+              <w:t>07</w:t>
+            </w:r>
+            <w:r>
+              <w:rPr>
+                <w:rFonts w:ascii="Fira Code" w:hAnsi="Fira Code"/>
+                <w:sz w:val="18"/>
+                <w:szCs w:val="18"/>
+              </w:rPr>
+              <w:t>-1</w:t>
+            </w:r>
+            <w:r>
+              <w:rPr>
+                <w:rFonts w:ascii="Fira Code" w:hAnsi="Fira Code"/>
+                <w:sz w:val="18"/>
+                <w:szCs w:val="18"/>
+              </w:rPr>
+              <w:t>46</w:t>
+            </w:r>
+          </w:p>
+        </w:tc>
+        <w:tc>
+          <w:tcPr>
+            <w:tcW w:w="1712" w:type="dxa"/>
+          </w:tcPr>
+          <w:p>
+            <w:pPr>
+              <w:ind w:left="0" w:firstLine="0"/>
+              <w:jc w:val="center"/>
+              <w:rPr>
+                <w:rFonts w:ascii="Fira Code" w:hAnsi="Fira Code"/>
+                <w:sz w:val="18"/>
+                <w:szCs w:val="18"/>
+              </w:rPr>
+            </w:pPr>
+            <w:r>
+              <w:rPr>
+                <w:rFonts w:ascii="Fira Code" w:hAnsi="Fira Code"/>
+                <w:sz w:val="18"/>
+                <w:szCs w:val="18"/>
+              </w:rPr>
+              <w:t>A</w:t>
+            </w:r>
+          </w:p>
+        </w:tc>
+        <w:tc>
+          <w:tcPr>
+            <w:tcW w:w="1712" w:type="dxa"/>
+          </w:tcPr>
+          <w:p>
+            <w:pPr>
+              <w:ind w:left="0" w:firstLine="0"/>
+              <w:rPr>
+                <w:rFonts w:ascii="Fira Code" w:hAnsi="Fira Code"/>
+                <w:sz w:val="18"/>
+                <w:szCs w:val="18"/>
+              </w:rPr>
+            </w:pPr>
+            <w:r>
+              <w:rPr>
+                <w:rFonts w:ascii="Fira Code" w:hAnsi="Fira Code"/>
+                <w:sz w:val="18"/>
+                <w:szCs w:val="18"/>
+              </w:rPr>
+              <w:t>Email do cliente</w:t>
+            </w:r>
+          </w:p>
+        </w:tc>
+      </w:tr>
+      <w:tr>
+        <w:trPr>
+          <w:trHeight w:val="505"/>
+        </w:trPr>
+        <w:tc>
+          <w:tcPr>
+            <w:tcW w:w="1710" w:type="dxa"/>
+          </w:tcPr>
+          <w:p>
+            <w:pPr>
+              <w:ind w:left="0" w:firstLine="0"/>
+              <w:rPr>
+                <w:rFonts w:ascii="Fira Code" w:hAnsi="Fira Code"/>
+                <w:sz w:val="18"/>
+                <w:szCs w:val="18"/>
+              </w:rPr>
+            </w:pPr>
+            <w:r>
+              <w:rPr>
+                <w:rFonts w:ascii="Fira Code" w:hAnsi="Fira Code"/>
+                <w:sz w:val="18"/>
+                <w:szCs w:val="18"/>
+              </w:rPr>
+              <w:t>5</w:t>
+            </w:r>
+          </w:p>
+        </w:tc>
+        <w:tc>
+          <w:tcPr>
+            <w:tcW w:w="1710" w:type="dxa"/>
+          </w:tcPr>
+          <w:p>
+            <w:pPr>
+              <w:ind w:left="0" w:firstLine="0"/>
+              <w:rPr>
+                <w:rFonts w:ascii="Fira Code" w:hAnsi="Fira Code"/>
+                <w:sz w:val="18"/>
+                <w:szCs w:val="18"/>
+              </w:rPr>
+            </w:pPr>
+            <w:r>
+              <w:rPr>
+                <w:rFonts w:ascii="Fira Code" w:hAnsi="Fira Code"/>
+                <w:sz w:val="18"/>
+                <w:szCs w:val="18"/>
+              </w:rPr>
+              <w:t>Senha</w:t>
+            </w:r>
+          </w:p>
+        </w:tc>
+        <w:tc>
+          <w:tcPr>
+            <w:tcW w:w="1712" w:type="dxa"/>
+          </w:tcPr>
+          <w:p>
+            <w:pPr>
+              <w:ind w:left="0" w:firstLine="0"/>
+              <w:rPr>
+                <w:rFonts w:ascii="Fira Code" w:hAnsi="Fira Code"/>
+                <w:sz w:val="18"/>
+                <w:szCs w:val="18"/>
+              </w:rPr>
+            </w:pPr>
+            <w:r>
+              <w:rPr>
+                <w:rFonts w:ascii="Fira Code" w:hAnsi="Fira Code"/>
+                <w:sz w:val="18"/>
+                <w:szCs w:val="18"/>
+              </w:rPr>
+              <w:t>0</w:t>
+            </w:r>
+            <w:r>
+              <w:rPr>
+                <w:rFonts w:ascii="Fira Code" w:hAnsi="Fira Code"/>
+                <w:sz w:val="18"/>
+                <w:szCs w:val="18"/>
+              </w:rPr>
+              <w:t>5</w:t>
+            </w:r>
+            <w:r>
+              <w:rPr>
+                <w:rFonts w:ascii="Fira Code" w:hAnsi="Fira Code"/>
+                <w:sz w:val="18"/>
+                <w:szCs w:val="18"/>
+              </w:rPr>
+              <w:t>0</w:t>
+            </w:r>
+          </w:p>
+        </w:tc>
+        <w:tc>
+          <w:tcPr>
+            <w:tcW w:w="1712" w:type="dxa"/>
+          </w:tcPr>
+          <w:p>
+            <w:pPr>
+              <w:ind w:left="0" w:firstLine="0"/>
+              <w:rPr>
+                <w:rFonts w:ascii="Fira Code" w:hAnsi="Fira Code"/>
+                <w:sz w:val="18"/>
+                <w:szCs w:val="18"/>
+              </w:rPr>
+            </w:pPr>
+            <w:r>
+              <w:rPr>
+                <w:rFonts w:ascii="Fira Code" w:hAnsi="Fira Code"/>
+                <w:sz w:val="18"/>
+                <w:szCs w:val="18"/>
+              </w:rPr>
+              <w:t>1</w:t>
+            </w:r>
+            <w:r>
+              <w:rPr>
+                <w:rFonts w:ascii="Fira Code" w:hAnsi="Fira Code"/>
+                <w:sz w:val="18"/>
+                <w:szCs w:val="18"/>
+              </w:rPr>
+              <w:t>47</w:t>
+            </w:r>
+            <w:r>
+              <w:rPr>
+                <w:rFonts w:ascii="Fira Code" w:hAnsi="Fira Code"/>
+                <w:sz w:val="18"/>
+                <w:szCs w:val="18"/>
+              </w:rPr>
+              <w:t>-1</w:t>
+            </w:r>
+            <w:r>
+              <w:rPr>
+                <w:rFonts w:ascii="Fira Code" w:hAnsi="Fira Code"/>
+                <w:sz w:val="18"/>
+                <w:szCs w:val="18"/>
+              </w:rPr>
+              <w:t>96</w:t>
+            </w:r>
+          </w:p>
+        </w:tc>
+        <w:tc>
+          <w:tcPr>
+            <w:tcW w:w="1712" w:type="dxa"/>
+          </w:tcPr>
+          <w:p>
+            <w:pPr>
+              <w:ind w:left="0" w:firstLine="0"/>
+              <w:jc w:val="center"/>
+              <w:rPr>
+                <w:rFonts w:ascii="Fira Code" w:hAnsi="Fira Code"/>
+                <w:sz w:val="18"/>
+                <w:szCs w:val="18"/>
+              </w:rPr>
+            </w:pPr>
+            <w:r>
+              <w:rPr>
+                <w:rFonts w:ascii="Fira Code" w:hAnsi="Fira Code"/>
+                <w:sz w:val="18"/>
+                <w:szCs w:val="18"/>
+              </w:rPr>
+              <w:t>A</w:t>
+            </w:r>
+          </w:p>
+        </w:tc>
+        <w:tc>
+          <w:tcPr>
+            <w:tcW w:w="1712" w:type="dxa"/>
+          </w:tcPr>
+          <w:p>
+            <w:pPr>
+              <w:ind w:left="0" w:firstLine="0"/>
+              <w:rPr>
+                <w:rFonts w:ascii="Fira Code" w:hAnsi="Fira Code"/>
+                <w:sz w:val="18"/>
+                <w:szCs w:val="18"/>
+              </w:rPr>
+            </w:pPr>
+            <w:r>
+              <w:rPr>
+                <w:rFonts w:ascii="Fira Code" w:hAnsi="Fira Code"/>
+                <w:sz w:val="18"/>
+                <w:szCs w:val="18"/>
+              </w:rPr>
+              <w:t>Senha do cliente</w:t>
+            </w:r>
+          </w:p>
+        </w:tc>
+      </w:tr>
+      <w:tr>
+        <w:trPr>
+          <w:trHeight w:val="505"/>
+        </w:trPr>
+        <w:tc>
+          <w:tcPr>
+            <w:tcW w:w="1710" w:type="dxa"/>
+          </w:tcPr>
+          <w:p>
+            <w:pPr>
+              <w:ind w:left="0" w:firstLine="0"/>
+              <w:rPr>
+                <w:rFonts w:ascii="Fira Code" w:hAnsi="Fira Code"/>
+                <w:sz w:val="18"/>
+                <w:szCs w:val="18"/>
+              </w:rPr>
+            </w:pPr>
+            <w:r>
+              <w:rPr>
+                <w:rFonts w:ascii="Fira Code" w:hAnsi="Fira Code"/>
+                <w:sz w:val="18"/>
+                <w:szCs w:val="18"/>
+              </w:rPr>
               <w:t>6</w:t>
             </w:r>
           </w:p>
@@ -2010,53 +2803,85 @@
                 <w:sz w:val="18"/>
                 <w:szCs w:val="18"/>
               </w:rPr>
-              <w:t>Tempo</w:t>
-            </w:r>
-          </w:p>
-        </w:tc>
-        <w:tc>
-          <w:tcPr>
-            <w:tcW w:w="1712" w:type="dxa"/>
-          </w:tcPr>
-          <w:p>
-            <w:pPr>
-              <w:ind w:left="0" w:firstLine="0"/>
-              <w:rPr>
-                <w:rFonts w:ascii="Fira Code" w:hAnsi="Fira Code"/>
-                <w:sz w:val="18"/>
-                <w:szCs w:val="18"/>
-              </w:rPr>
-            </w:pPr>
-            <w:r>
-              <w:rPr>
-                <w:rFonts w:ascii="Fira Code" w:hAnsi="Fira Code"/>
-                <w:sz w:val="18"/>
-                <w:szCs w:val="18"/>
-              </w:rPr>
-              <w:t>002</w:t>
-            </w:r>
-          </w:p>
-        </w:tc>
-        <w:tc>
-          <w:tcPr>
-            <w:tcW w:w="1712" w:type="dxa"/>
-          </w:tcPr>
-          <w:p>
-            <w:pPr>
-              <w:ind w:left="0" w:firstLine="0"/>
-              <w:rPr>
-                <w:rFonts w:ascii="Fira Code" w:hAnsi="Fira Code"/>
-                <w:sz w:val="18"/>
-                <w:szCs w:val="18"/>
-              </w:rPr>
-            </w:pPr>
-            <w:r>
-              <w:rPr>
-                <w:rFonts w:ascii="Fira Code" w:hAnsi="Fira Code"/>
-                <w:sz w:val="18"/>
-                <w:szCs w:val="18"/>
-              </w:rPr>
-              <w:t>142-143</w:t>
+              <w:t>Cep</w:t>
+            </w:r>
+          </w:p>
+        </w:tc>
+        <w:tc>
+          <w:tcPr>
+            <w:tcW w:w="1712" w:type="dxa"/>
+          </w:tcPr>
+          <w:p>
+            <w:pPr>
+              <w:ind w:left="0" w:firstLine="0"/>
+              <w:rPr>
+                <w:rFonts w:ascii="Fira Code" w:hAnsi="Fira Code"/>
+                <w:sz w:val="18"/>
+                <w:szCs w:val="18"/>
+              </w:rPr>
+            </w:pPr>
+            <w:r>
+              <w:rPr>
+                <w:rFonts w:ascii="Fira Code" w:hAnsi="Fira Code"/>
+                <w:sz w:val="18"/>
+                <w:szCs w:val="18"/>
+              </w:rPr>
+              <w:t>00</w:t>
+            </w:r>
+            <w:r>
+              <w:rPr>
+                <w:rFonts w:ascii="Fira Code" w:hAnsi="Fira Code"/>
+                <w:sz w:val="18"/>
+                <w:szCs w:val="18"/>
+              </w:rPr>
+              <w:t>8</w:t>
+            </w:r>
+          </w:p>
+        </w:tc>
+        <w:tc>
+          <w:tcPr>
+            <w:tcW w:w="1712" w:type="dxa"/>
+          </w:tcPr>
+          <w:p>
+            <w:pPr>
+              <w:ind w:left="0" w:firstLine="0"/>
+              <w:rPr>
+                <w:rFonts w:ascii="Fira Code" w:hAnsi="Fira Code"/>
+                <w:sz w:val="18"/>
+                <w:szCs w:val="18"/>
+              </w:rPr>
+            </w:pPr>
+            <w:r>
+              <w:rPr>
+                <w:rFonts w:ascii="Fira Code" w:hAnsi="Fira Code"/>
+                <w:sz w:val="18"/>
+                <w:szCs w:val="18"/>
+              </w:rPr>
+              <w:t>1</w:t>
+            </w:r>
+            <w:r>
+              <w:rPr>
+                <w:rFonts w:ascii="Fira Code" w:hAnsi="Fira Code"/>
+                <w:sz w:val="18"/>
+                <w:szCs w:val="18"/>
+              </w:rPr>
+              <w:t>97</w:t>
+            </w:r>
+            <w:r>
+              <w:rPr>
+                <w:rFonts w:ascii="Fira Code" w:hAnsi="Fira Code"/>
+                <w:sz w:val="18"/>
+                <w:szCs w:val="18"/>
+              </w:rPr>
+              <w:t>-</w:t>
+            </w:r>
+            <w:r>
+              <w:rPr>
+                <w:rFonts w:ascii="Fira Code" w:hAnsi="Fira Code"/>
+                <w:sz w:val="18"/>
+                <w:szCs w:val="18"/>
+              </w:rPr>
+              <w:t>204</w:t>
             </w:r>
           </w:p>
         </w:tc>
@@ -2080,6 +2905,158 @@
                 <w:sz w:val="18"/>
                 <w:szCs w:val="18"/>
               </w:rPr>
+              <w:t>A</w:t>
+            </w:r>
+          </w:p>
+        </w:tc>
+        <w:tc>
+          <w:tcPr>
+            <w:tcW w:w="1712" w:type="dxa"/>
+          </w:tcPr>
+          <w:p>
+            <w:pPr>
+              <w:ind w:left="0" w:firstLine="0"/>
+              <w:rPr>
+                <w:rFonts w:ascii="Fira Code" w:hAnsi="Fira Code"/>
+                <w:sz w:val="18"/>
+                <w:szCs w:val="18"/>
+              </w:rPr>
+            </w:pPr>
+            <w:r>
+              <w:rPr>
+                <w:rFonts w:ascii="Fira Code" w:hAnsi="Fira Code"/>
+                <w:sz w:val="18"/>
+                <w:szCs w:val="18"/>
+              </w:rPr>
+              <w:t>Cep do cliente</w:t>
+            </w:r>
+          </w:p>
+        </w:tc>
+      </w:tr>
+      <w:tr>
+        <w:trPr>
+          <w:trHeight w:val="505"/>
+        </w:trPr>
+        <w:tc>
+          <w:tcPr>
+            <w:tcW w:w="1710" w:type="dxa"/>
+          </w:tcPr>
+          <w:p>
+            <w:pPr>
+              <w:ind w:left="0" w:firstLine="0"/>
+              <w:rPr>
+                <w:rFonts w:ascii="Fira Code" w:hAnsi="Fira Code"/>
+                <w:sz w:val="18"/>
+                <w:szCs w:val="18"/>
+              </w:rPr>
+            </w:pPr>
+            <w:r>
+              <w:rPr>
+                <w:rFonts w:ascii="Fira Code" w:hAnsi="Fira Code"/>
+                <w:sz w:val="18"/>
+                <w:szCs w:val="18"/>
+              </w:rPr>
+              <w:t>7</w:t>
+            </w:r>
+          </w:p>
+        </w:tc>
+        <w:tc>
+          <w:tcPr>
+            <w:tcW w:w="1710" w:type="dxa"/>
+          </w:tcPr>
+          <w:p>
+            <w:pPr>
+              <w:ind w:left="0" w:firstLine="0"/>
+              <w:rPr>
+                <w:rFonts w:ascii="Fira Code" w:hAnsi="Fira Code"/>
+                <w:sz w:val="18"/>
+                <w:szCs w:val="18"/>
+              </w:rPr>
+            </w:pPr>
+            <w:r>
+              <w:rPr>
+                <w:rFonts w:ascii="Fira Code" w:hAnsi="Fira Code"/>
+                <w:sz w:val="18"/>
+                <w:szCs w:val="18"/>
+              </w:rPr>
+              <w:t>Número</w:t>
+            </w:r>
+          </w:p>
+        </w:tc>
+        <w:tc>
+          <w:tcPr>
+            <w:tcW w:w="1712" w:type="dxa"/>
+          </w:tcPr>
+          <w:p>
+            <w:pPr>
+              <w:ind w:left="0" w:firstLine="0"/>
+              <w:rPr>
+                <w:rFonts w:ascii="Fira Code" w:hAnsi="Fira Code"/>
+                <w:sz w:val="18"/>
+                <w:szCs w:val="18"/>
+              </w:rPr>
+            </w:pPr>
+            <w:r>
+              <w:rPr>
+                <w:rFonts w:ascii="Fira Code" w:hAnsi="Fira Code"/>
+                <w:sz w:val="18"/>
+                <w:szCs w:val="18"/>
+              </w:rPr>
+              <w:t>00</w:t>
+            </w:r>
+            <w:r>
+              <w:rPr>
+                <w:rFonts w:ascii="Fira Code" w:hAnsi="Fira Code"/>
+                <w:sz w:val="18"/>
+                <w:szCs w:val="18"/>
+              </w:rPr>
+              <w:t>5</w:t>
+            </w:r>
+          </w:p>
+        </w:tc>
+        <w:tc>
+          <w:tcPr>
+            <w:tcW w:w="1712" w:type="dxa"/>
+          </w:tcPr>
+          <w:p>
+            <w:pPr>
+              <w:ind w:left="0" w:firstLine="0"/>
+              <w:rPr>
+                <w:rFonts w:ascii="Fira Code" w:hAnsi="Fira Code"/>
+                <w:sz w:val="18"/>
+                <w:szCs w:val="18"/>
+              </w:rPr>
+            </w:pPr>
+            <w:r>
+              <w:rPr>
+                <w:rFonts w:ascii="Fira Code" w:hAnsi="Fira Code"/>
+                <w:sz w:val="18"/>
+                <w:szCs w:val="18"/>
+              </w:rPr>
+              <w:t>205-209</w:t>
+            </w:r>
+          </w:p>
+        </w:tc>
+        <w:tc>
+          <w:tcPr>
+            <w:tcW w:w="1712" w:type="dxa"/>
+          </w:tcPr>
+          <w:p>
+            <w:pPr>
+              <w:ind w:left="0" w:firstLine="0"/>
+              <w:jc w:val="center"/>
+              <w:rPr>
+                <w:rFonts w:ascii="Fira Code" w:hAnsi="Fira Code"/>
+                <w:sz w:val="18"/>
+                <w:szCs w:val="18"/>
+              </w:rPr>
+            </w:pPr>
+            <w:r>
+              <w:rPr>
+                <w:rFonts w:ascii="Fira Code" w:hAnsi="Fira Code"/>
+                <w:sz w:val="18"/>
+                <w:szCs w:val="18"/>
+              </w:rPr>
               <w:t>N</w:t>
             </w:r>
           </w:p>
@@ -2103,7 +3080,327 @@
                 <w:sz w:val="18"/>
                 <w:szCs w:val="18"/>
               </w:rPr>
-              <w:t>Tempo de financiamento, em anos</w:t>
+              <w:t>Número do endereço</w:t>
+            </w:r>
+          </w:p>
+        </w:tc>
+      </w:tr>
+      <w:tr>
+        <w:trPr>
+          <w:trHeight w:val="505"/>
+        </w:trPr>
+        <w:tc>
+          <w:tcPr>
+            <w:tcW w:w="1710" w:type="dxa"/>
+          </w:tcPr>
+          <w:p>
+            <w:pPr>
+              <w:ind w:left="0" w:firstLine="0"/>
+              <w:rPr>
+                <w:rFonts w:ascii="Fira Code" w:hAnsi="Fira Code"/>
+                <w:sz w:val="18"/>
+                <w:szCs w:val="18"/>
+              </w:rPr>
+            </w:pPr>
+            <w:r>
+              <w:rPr>
+                <w:rFonts w:ascii="Fira Code" w:hAnsi="Fira Code"/>
+                <w:sz w:val="18"/>
+                <w:szCs w:val="18"/>
+              </w:rPr>
+              <w:t>8</w:t>
+            </w:r>
+          </w:p>
+        </w:tc>
+        <w:tc>
+          <w:tcPr>
+            <w:tcW w:w="1710" w:type="dxa"/>
+          </w:tcPr>
+          <w:p>
+            <w:pPr>
+              <w:ind w:left="0" w:firstLine="0"/>
+              <w:rPr>
+                <w:rFonts w:ascii="Fira Code" w:hAnsi="Fira Code"/>
+                <w:sz w:val="18"/>
+                <w:szCs w:val="18"/>
+              </w:rPr>
+            </w:pPr>
+            <w:r>
+              <w:rPr>
+                <w:rFonts w:ascii="Fira Code" w:hAnsi="Fira Code"/>
+                <w:sz w:val="18"/>
+                <w:szCs w:val="18"/>
+              </w:rPr>
+              <w:t>Data Nascimento</w:t>
+            </w:r>
+          </w:p>
+        </w:tc>
+        <w:tc>
+          <w:tcPr>
+            <w:tcW w:w="1712" w:type="dxa"/>
+          </w:tcPr>
+          <w:p>
+            <w:pPr>
+              <w:ind w:left="0" w:firstLine="0"/>
+              <w:rPr>
+                <w:rFonts w:ascii="Fira Code" w:hAnsi="Fira Code"/>
+                <w:sz w:val="18"/>
+                <w:szCs w:val="18"/>
+              </w:rPr>
+            </w:pPr>
+            <w:r>
+              <w:rPr>
+                <w:rFonts w:ascii="Fira Code" w:hAnsi="Fira Code"/>
+                <w:sz w:val="18"/>
+                <w:szCs w:val="18"/>
+              </w:rPr>
+              <w:t>012</w:t>
+            </w:r>
+          </w:p>
+        </w:tc>
+        <w:tc>
+          <w:tcPr>
+            <w:tcW w:w="1712" w:type="dxa"/>
+          </w:tcPr>
+          <w:p>
+            <w:pPr>
+              <w:ind w:left="0" w:firstLine="0"/>
+              <w:rPr>
+                <w:rFonts w:ascii="Fira Code" w:hAnsi="Fira Code"/>
+                <w:sz w:val="18"/>
+                <w:szCs w:val="18"/>
+              </w:rPr>
+            </w:pPr>
+            <w:r>
+              <w:rPr>
+                <w:rFonts w:ascii="Fira Code" w:hAnsi="Fira Code"/>
+                <w:sz w:val="18"/>
+                <w:szCs w:val="18"/>
+              </w:rPr>
+              <w:t>210-221</w:t>
+            </w:r>
+          </w:p>
+        </w:tc>
+        <w:tc>
+          <w:tcPr>
+            <w:tcW w:w="1712" w:type="dxa"/>
+          </w:tcPr>
+          <w:p>
+            <w:pPr>
+              <w:ind w:left="0" w:firstLine="0"/>
+              <w:jc w:val="center"/>
+              <w:rPr>
+                <w:rFonts w:ascii="Fira Code" w:hAnsi="Fira Code"/>
+                <w:sz w:val="18"/>
+                <w:szCs w:val="18"/>
+              </w:rPr>
+            </w:pPr>
+            <w:r>
+              <w:rPr>
+                <w:rFonts w:ascii="Fira Code" w:hAnsi="Fira Code"/>
+                <w:sz w:val="18"/>
+                <w:szCs w:val="18"/>
+              </w:rPr>
+              <w:t>A</w:t>
+            </w:r>
+          </w:p>
+        </w:tc>
+        <w:tc>
+          <w:tcPr>
+            <w:tcW w:w="1712" w:type="dxa"/>
+          </w:tcPr>
+          <w:p>
+            <w:pPr>
+              <w:ind w:left="0" w:firstLine="0"/>
+              <w:rPr>
+                <w:rFonts w:ascii="Fira Code" w:hAnsi="Fira Code"/>
+                <w:sz w:val="18"/>
+                <w:szCs w:val="18"/>
+              </w:rPr>
+            </w:pPr>
+            <w:r>
+              <w:rPr>
+                <w:rFonts w:ascii="Fira Code" w:hAnsi="Fira Code"/>
+                <w:sz w:val="18"/>
+                <w:szCs w:val="18"/>
+              </w:rPr>
+              <w:t>Data de nascimento</w:t>
+            </w:r>
+          </w:p>
+        </w:tc>
+      </w:tr>
+      <w:tr>
+        <w:trPr>
+          <w:trHeight w:val="505"/>
+        </w:trPr>
+        <w:tc>
+          <w:tcPr>
+            <w:tcW w:w="1710" w:type="dxa"/>
+          </w:tcPr>
+          <w:p>
+            <w:pPr>
+              <w:ind w:left="0" w:firstLine="0"/>
+              <w:rPr>
+                <w:rFonts w:ascii="Fira Code" w:hAnsi="Fira Code"/>
+                <w:sz w:val="18"/>
+                <w:szCs w:val="18"/>
+              </w:rPr>
+            </w:pPr>
+            <w:r>
+              <w:rPr>
+                <w:rFonts w:ascii="Fira Code" w:hAnsi="Fira Code"/>
+                <w:sz w:val="18"/>
+                <w:szCs w:val="18"/>
+              </w:rPr>
+              <w:t>10</w:t>
+            </w:r>
+          </w:p>
+        </w:tc>
+        <w:tc>
+          <w:tcPr>
+            <w:tcW w:w="1710" w:type="dxa"/>
+          </w:tcPr>
+          <w:p>
+            <w:pPr>
+              <w:ind w:left="0" w:firstLine="0"/>
+              <w:rPr>
+                <w:rFonts w:ascii="Fira Code" w:hAnsi="Fira Code"/>
+                <w:sz w:val="18"/>
+                <w:szCs w:val="18"/>
+              </w:rPr>
+            </w:pPr>
+            <w:r>
+              <w:rPr>
+                <w:rFonts w:ascii="Fira Code" w:hAnsi="Fira Code"/>
+                <w:sz w:val="18"/>
+                <w:szCs w:val="18"/>
+              </w:rPr>
+              <w:t>Bairro</w:t>
+            </w:r>
+          </w:p>
+        </w:tc>
+        <w:tc>
+          <w:tcPr>
+            <w:tcW w:w="1712" w:type="dxa"/>
+          </w:tcPr>
+          <w:p>
+            <w:pPr>
+              <w:ind w:left="0" w:firstLine="0"/>
+              <w:rPr>
+                <w:rFonts w:ascii="Fira Code" w:hAnsi="Fira Code"/>
+                <w:sz w:val="18"/>
+                <w:szCs w:val="18"/>
+              </w:rPr>
+            </w:pPr>
+            <w:r>
+              <w:rPr>
+                <w:rFonts w:ascii="Fira Code" w:hAnsi="Fira Code"/>
+                <w:sz w:val="18"/>
+                <w:szCs w:val="18"/>
+              </w:rPr>
+              <w:t>017</w:t>
+            </w:r>
+          </w:p>
+        </w:tc>
+        <w:tc>
+          <w:tcPr>
+            <w:tcW w:w="1712" w:type="dxa"/>
+          </w:tcPr>
+          <w:p>
+            <w:pPr>
+              <w:ind w:left="0" w:firstLine="0"/>
+              <w:rPr>
+                <w:rFonts w:ascii="Fira Code" w:hAnsi="Fira Code"/>
+                <w:sz w:val="18"/>
+                <w:szCs w:val="18"/>
+              </w:rPr>
+            </w:pPr>
+            <w:r>
+              <w:rPr>
+                <w:rFonts w:ascii="Fira Code" w:hAnsi="Fira Code"/>
+                <w:sz w:val="18"/>
+                <w:szCs w:val="18"/>
+              </w:rPr>
+              <w:t>2</w:t>
+            </w:r>
+            <w:r>
+              <w:rPr>
+                <w:rFonts w:ascii="Fira Code" w:hAnsi="Fira Code"/>
+                <w:sz w:val="18"/>
+                <w:szCs w:val="18"/>
+              </w:rPr>
+              <w:t>22</w:t>
+            </w:r>
+            <w:r>
+              <w:rPr>
+                <w:rFonts w:ascii="Fira Code" w:hAnsi="Fira Code"/>
+                <w:sz w:val="18"/>
+                <w:szCs w:val="18"/>
+              </w:rPr>
+              <w:t>-2</w:t>
+            </w:r>
+            <w:r>
+              <w:rPr>
+                <w:rFonts w:ascii="Fira Code" w:hAnsi="Fira Code"/>
+                <w:sz w:val="18"/>
+                <w:szCs w:val="18"/>
+              </w:rPr>
+              <w:t>3</w:t>
+            </w:r>
+            <w:r>
+              <w:rPr>
+                <w:rFonts w:ascii="Fira Code" w:hAnsi="Fira Code"/>
+                <w:sz w:val="18"/>
+                <w:szCs w:val="18"/>
+              </w:rPr>
+              <w:t>8</w:t>
+            </w:r>
+          </w:p>
+        </w:tc>
+        <w:tc>
+          <w:tcPr>
+            <w:tcW w:w="1712" w:type="dxa"/>
+          </w:tcPr>
+          <w:p>
+            <w:pPr>
+              <w:ind w:left="0" w:firstLine="0"/>
+              <w:jc w:val="center"/>
+              <w:rPr>
+                <w:rFonts w:ascii="Fira Code" w:hAnsi="Fira Code"/>
+                <w:sz w:val="18"/>
+                <w:szCs w:val="18"/>
+              </w:rPr>
+            </w:pPr>
+            <w:r>
+              <w:rPr>
+                <w:rFonts w:ascii="Fira Code" w:hAnsi="Fira Code"/>
+                <w:sz w:val="18"/>
+                <w:szCs w:val="18"/>
+              </w:rPr>
+              <w:t>A</w:t>
+            </w:r>
+          </w:p>
+        </w:tc>
+        <w:tc>
+          <w:tcPr>
+            <w:tcW w:w="1712" w:type="dxa"/>
+          </w:tcPr>
+          <w:p>
+            <w:pPr>
+              <w:ind w:left="0" w:firstLine="0"/>
+              <w:rPr>
+                <w:rFonts w:ascii="Fira Code" w:hAnsi="Fira Code"/>
+                <w:sz w:val="18"/>
+                <w:szCs w:val="18"/>
+              </w:rPr>
+            </w:pPr>
+            <w:r>
+              <w:rPr>
+                <w:rFonts w:ascii="Fira Code" w:hAnsi="Fira Code"/>
+                <w:sz w:val="18"/>
+                <w:szCs w:val="18"/>
+              </w:rPr>
+              <w:t>Nome do bairro</w:t>
             </w:r>
           </w:p>
         </w:tc>
@@ -2734,7 +4031,7 @@
 </file>
 
 <file path=word/numbering.xml><?xml version="1.0" encoding="utf-8"?>
-<w:numbering xmlns:wpc="http://schemas.microsoft.com/office/word/2010/wordprocessingCanvas" xmlns:cx="http://schemas.microsoft.com/office/drawing/2014/chartex" xmlns:mc="http://schemas.openxmlformats.org/markup-compatibility/2006" xmlns:o="urn:schemas-microsoft-com:office:office" xmlns:r="http://schemas.openxmlformats.org/officeDocument/2006/relationships" xmlns:m="http://schemas.openxmlformats.org/officeDocument/2006/math" xmlns:v="urn:schemas-microsoft-com:vml" xmlns:wp14="http://schemas.microsoft.com/office/word/2010/wordprocessingDrawing" xmlns:wp="http://schemas.openxmlformats.org/drawingml/2006/wordprocessingDrawing" xmlns:w10="urn:schemas-microsoft-com:office:word" xmlns:w="http://schemas.openxmlformats.org/wordprocessingml/2006/main" xmlns:w14="http://schemas.microsoft.com/office/word/2010/wordml" xmlns:w15="http://schemas.microsoft.com/office/word/2012/wordml" xmlns:w16se="http://schemas.microsoft.com/office/word/2015/wordml/symex" xmlns:wpg="http://schemas.microsoft.com/office/word/2010/wordprocessingGroup" xmlns:wpi="http://schemas.microsoft.com/office/word/2010/wordprocessingInk" xmlns:wne="http://schemas.microsoft.com/office/word/2006/wordml" xmlns:wps="http://schemas.microsoft.com/office/word/2010/wordprocessingShape" mc:Ignorable="w14 w15 w16se wp14">
+<w:numbering xmlns:wpc="http://schemas.microsoft.com/office/word/2010/wordprocessingCanvas" xmlns:cx="http://schemas.microsoft.com/office/drawing/2014/chartex" xmlns:cx1="http://schemas.microsoft.com/office/drawing/2015/9/8/chartex" xmlns:cx2="http://schemas.microsoft.com/office/drawing/2015/10/21/chartex" xmlns:cx3="http://schemas.microsoft.com/office/drawing/2016/5/9/chartex" xmlns:cx4="http://schemas.microsoft.com/office/drawing/2016/5/10/chartex" xmlns:cx5="http://schemas.microsoft.com/office/drawing/2016/5/11/chartex" xmlns:cx6="http://schemas.microsoft.com/office/drawing/2016/5/12/chartex" xmlns:cx7="http://schemas.microsoft.com/office/drawing/2016/5/13/chartex" xmlns:cx8="http://schemas.microsoft.com/office/drawing/2016/5/14/chartex" xmlns:mc="http://schemas.openxmlformats.org/markup-compatibility/2006" xmlns:aink="http://schemas.microsoft.com/office/drawing/2016/ink" xmlns:am3d="http://schemas.microsoft.com/office/drawing/2017/model3d" xmlns:o="urn:schemas-microsoft-com:office:office" xmlns:r="http://schemas.openxmlformats.org/officeDocument/2006/relationships" xmlns:m="http://schemas.openxmlformats.org/officeDocument/2006/math" xmlns:v="urn:schemas-microsoft-com:vml" xmlns:wp14="http://schemas.microsoft.com/office/word/2010/wordprocessingDrawing" xmlns:wp="http://schemas.openxmlformats.org/drawingml/2006/wordprocessingDrawing" xmlns:w10="urn:schemas-microsoft-com:office:word" xmlns:w="http://schemas.openxmlformats.org/wordprocessingml/2006/main" xmlns:w14="http://schemas.microsoft.com/office/word/2010/wordml" xmlns:w15="http://schemas.microsoft.com/office/word/2012/wordml" xmlns:w16cex="http://schemas.microsoft.com/office/word/2018/wordml/cex" xmlns:w16cid="http://schemas.microsoft.com/office/word/2016/wordml/cid" xmlns:w16="http://schemas.microsoft.com/office/word/2018/wordml" xmlns:w16sdtdh="http://schemas.microsoft.com/office/word/2020/wordml/sdtdatahash" xmlns:w16se="http://schemas.microsoft.com/office/word/2015/wordml/symex" xmlns:wpg="http://schemas.microsoft.com/office/word/2010/wordprocessingGroup" xmlns:wpi="http://schemas.microsoft.com/office/word/2010/wordprocessingInk" xmlns:wne="http://schemas.microsoft.com/office/word/2006/wordml" xmlns:wps="http://schemas.microsoft.com/office/word/2010/wordprocessingShape" mc:Ignorable="w14 w15 w16se w16cid w16 w16cex w16sdtdh wp14">
   <w:abstractNum w:abstractNumId="0" w15:restartNumberingAfterBreak="0">
     <w:nsid w:val="1852266B"/>
     <w:multiLevelType w:val="hybridMultilevel"/>
@@ -2825,6 +4122,95 @@
     </w:lvl>
   </w:abstractNum>
   <w:abstractNum w:abstractNumId="1" w15:restartNumberingAfterBreak="0">
+    <w:nsid w:val="37503E39"/>
+    <w:multiLevelType w:val="hybridMultilevel"/>
+    <w:tmpl w:val="2EE68488"/>
+    <w:lvl w:ilvl="0" w:tplc="0416000F">
+      <w:start w:val="1"/>
+      <w:numFmt w:val="decimal"/>
+      <w:lvlText w:val="%1."/>
+      <w:lvlJc w:val="left"/>
+      <w:pPr>
+        <w:ind w:left="720" w:hanging="360"/>
+      </w:pPr>
+      <w:rPr>
+        <w:rFonts w:hint="default"/>
+      </w:rPr>
+    </w:lvl>
+    <w:lvl w:ilvl="1" w:tplc="04160019">
+      <w:start w:val="1"/>
+      <w:numFmt w:val="lowerLetter"/>
+      <w:lvlText w:val="%2."/>
+      <w:lvlJc w:val="left"/>
+      <w:pPr>
+        <w:ind w:left="1440" w:hanging="360"/>
+      </w:pPr>
+    </w:lvl>
+    <w:lvl w:ilvl="2" w:tplc="0416001B" w:tentative="1">
+      <w:start w:val="1"/>
+      <w:numFmt w:val="lowerRoman"/>
+      <w:lvlText w:val="%3."/>
+      <w:lvlJc w:val="right"/>
+      <w:pPr>
+        <w:ind w:left="2160" w:hanging="180"/>
+      </w:pPr>
+    </w:lvl>
+    <w:lvl w:ilvl="3" w:tplc="0416000F" w:tentative="1">
+      <w:start w:val="1"/>
+      <w:numFmt w:val="decimal"/>
+      <w:lvlText w:val="%4."/>
+      <w:lvlJc w:val="left"/>
+      <w:pPr>
+        <w:ind w:left="2880" w:hanging="360"/>
+      </w:pPr>
+    </w:lvl>
+    <w:lvl w:ilvl="4" w:tplc="04160019" w:tentative="1">
+      <w:start w:val="1"/>
+      <w:numFmt w:val="lowerLetter"/>
+      <w:lvlText w:val="%5."/>
+      <w:lvlJc w:val="left"/>
+      <w:pPr>
+        <w:ind w:left="3600" w:hanging="360"/>
+      </w:pPr>
+    </w:lvl>
+    <w:lvl w:ilvl="5" w:tplc="0416001B" w:tentative="1">
+      <w:start w:val="1"/>
+      <w:numFmt w:val="lowerRoman"/>
+      <w:lvlText w:val="%6."/>
+      <w:lvlJc w:val="right"/>
+      <w:pPr>
+        <w:ind w:left="4320" w:hanging="180"/>
+      </w:pPr>
+    </w:lvl>
+    <w:lvl w:ilvl="6" w:tplc="0416000F" w:tentative="1">
+      <w:start w:val="1"/>
+      <w:numFmt w:val="decimal"/>
+      <w:lvlText w:val="%7."/>
+      <w:lvlJc w:val="left"/>
+      <w:pPr>
+        <w:ind w:left="5040" w:hanging="360"/>
+      </w:pPr>
+    </w:lvl>
+    <w:lvl w:ilvl="7" w:tplc="04160019" w:tentative="1">
+      <w:start w:val="1"/>
+      <w:numFmt w:val="lowerLetter"/>
+      <w:lvlText w:val="%8."/>
+      <w:lvlJc w:val="left"/>
+      <w:pPr>
+        <w:ind w:left="5760" w:hanging="360"/>
+      </w:pPr>
+    </w:lvl>
+    <w:lvl w:ilvl="8" w:tplc="0416001B" w:tentative="1">
+      <w:start w:val="1"/>
+      <w:numFmt w:val="lowerRoman"/>
+      <w:lvlText w:val="%9."/>
+      <w:lvlJc w:val="right"/>
+      <w:pPr>
+        <w:ind w:left="6480" w:hanging="180"/>
+      </w:pPr>
+    </w:lvl>
+  </w:abstractNum>
+  <w:abstractNum w:abstractNumId="2" w15:restartNumberingAfterBreak="0">
     <w:nsid w:val="5E6352A8"/>
     <w:multiLevelType w:val="hybridMultilevel"/>
     <w:tmpl w:val="2EE68488"/>
@@ -2917,13 +4303,16 @@
     <w:abstractNumId w:val="0"/>
   </w:num>
   <w:num w:numId="2">
+    <w:abstractNumId w:val="2"/>
+  </w:num>
+  <w:num w:numId="3">
     <w:abstractNumId w:val="1"/>
   </w:num>
 </w:numbering>
 </file>
 
 <file path=word/styles.xml><?xml version="1.0" encoding="utf-8"?>
-<w:styles xmlns:mc="http://schemas.openxmlformats.org/markup-compatibility/2006" xmlns:r="http://schemas.openxmlformats.org/officeDocument/2006/relationships" xmlns:w="http://schemas.openxmlformats.org/wordprocessingml/2006/main" xmlns:w14="http://schemas.microsoft.com/office/word/2010/wordml" xmlns:w15="http://schemas.microsoft.com/office/word/2012/wordml" xmlns:w16se="http://schemas.microsoft.com/office/word/2015/wordml/symex" mc:Ignorable="w14 w15 w16se">
+<w:styles xmlns:mc="http://schemas.openxmlformats.org/markup-compatibility/2006" xmlns:r="http://schemas.openxmlformats.org/officeDocument/2006/relationships" xmlns:w="http://schemas.openxmlformats.org/wordprocessingml/2006/main" xmlns:w14="http://schemas.microsoft.com/office/word/2010/wordml" xmlns:w15="http://schemas.microsoft.com/office/word/2012/wordml" xmlns:w16cex="http://schemas.microsoft.com/office/word/2018/wordml/cex" xmlns:w16cid="http://schemas.microsoft.com/office/word/2016/wordml/cid" xmlns:w16="http://schemas.microsoft.com/office/word/2018/wordml" xmlns:w16sdtdh="http://schemas.microsoft.com/office/word/2020/wordml/sdtdatahash" xmlns:w16se="http://schemas.microsoft.com/office/word/2015/wordml/symex" mc:Ignorable="w14 w15 w16se w16cid w16 w16cex w16sdtdh">
   <w:docDefaults>
     <w:rPrDefault>
       <w:rPr>
@@ -2939,7 +4328,7 @@
       </w:pPr>
     </w:pPrDefault>
   </w:docDefaults>
-  <w:latentStyles w:defLockedState="0" w:defUIPriority="99" w:defSemiHidden="0" w:defUnhideWhenUsed="0" w:defQFormat="0" w:count="371">
+  <w:latentStyles w:defLockedState="0" w:defUIPriority="99" w:defSemiHidden="0" w:defUnhideWhenUsed="0" w:defQFormat="0" w:count="376">
     <w:lsdException w:name="Normal" w:uiPriority="0" w:qFormat="1"/>
     <w:lsdException w:name="heading 1" w:uiPriority="9" w:qFormat="1"/>
     <w:lsdException w:name="heading 2" w:semiHidden="1" w:uiPriority="9" w:unhideWhenUsed="1" w:qFormat="1"/>
@@ -3311,6 +4700,11 @@
     <w:lsdException w:name="List Table 5 Dark Accent 6" w:uiPriority="50"/>
     <w:lsdException w:name="List Table 6 Colorful Accent 6" w:uiPriority="51"/>
     <w:lsdException w:name="List Table 7 Colorful Accent 6" w:uiPriority="52"/>
+    <w:lsdException w:name="Mention" w:semiHidden="1" w:unhideWhenUsed="1"/>
+    <w:lsdException w:name="Smart Hyperlink" w:semiHidden="1" w:unhideWhenUsed="1"/>
+    <w:lsdException w:name="Hashtag" w:semiHidden="1" w:unhideWhenUsed="1"/>
+    <w:lsdException w:name="Unresolved Mention" w:semiHidden="1" w:unhideWhenUsed="1"/>
+    <w:lsdException w:name="Smart Link" w:semiHidden="1" w:unhideWhenUsed="1"/>
   </w:latentStyles>
   <w:style w:type="paragraph" w:default="1" w:styleId="Normal">
     <w:name w:val="Normal"/>

</xml_diff>